<commit_message>
Resumo com a Gabi
</commit_message>
<xml_diff>
--- a/Burocracia/Resumo.docx
+++ b/Burocracia/Resumo.docx
@@ -29,7 +29,7 @@
         <w:rPr>
           <w:rFonts w:ascii="Arial" w:hAnsi="Arial" w:cs="Arial"/>
         </w:rPr>
-        <w:t>Gustavo Ferreira Gitzel</w:t>
+        <w:t>Gabrielle da Silva Barbosa</w:t>
       </w:r>
     </w:p>
     <w:p>
@@ -43,8 +43,16 @@
         <w:rPr>
           <w:rFonts w:ascii="Arial" w:hAnsi="Arial" w:cs="Arial"/>
         </w:rPr>
-        <w:t>Isabela Paulino de Souza</w:t>
-      </w:r>
+        <w:t xml:space="preserve">Gustavo Ferreira </w:t>
+      </w:r>
+      <w:proofErr w:type="spellStart"/>
+      <w:r>
+        <w:rPr>
+          <w:rFonts w:ascii="Arial" w:hAnsi="Arial" w:cs="Arial"/>
+        </w:rPr>
+        <w:t>Gitzel</w:t>
+      </w:r>
+      <w:proofErr w:type="spellEnd"/>
     </w:p>
     <w:p>
       <w:pPr>
@@ -57,7 +65,7 @@
         <w:rPr>
           <w:rFonts w:ascii="Arial" w:hAnsi="Arial" w:cs="Arial"/>
         </w:rPr>
-        <w:t>Patrícia Gagliardo de Campos (Orientadora)</w:t>
+        <w:t>Isabela Paulino de Souza</w:t>
       </w:r>
     </w:p>
     <w:p>
@@ -71,7 +79,21 @@
         <w:rPr>
           <w:rFonts w:ascii="Arial" w:hAnsi="Arial" w:cs="Arial"/>
         </w:rPr>
-        <w:t>Márcia Maria Tognetti Corrêa (Coorientadora)</w:t>
+        <w:t xml:space="preserve">Patrícia </w:t>
+      </w:r>
+      <w:proofErr w:type="spellStart"/>
+      <w:r>
+        <w:rPr>
+          <w:rFonts w:ascii="Arial" w:hAnsi="Arial" w:cs="Arial"/>
+        </w:rPr>
+        <w:t>Gagliardo</w:t>
+      </w:r>
+      <w:proofErr w:type="spellEnd"/>
+      <w:r>
+        <w:rPr>
+          <w:rFonts w:ascii="Arial" w:hAnsi="Arial" w:cs="Arial"/>
+        </w:rPr>
+        <w:t xml:space="preserve"> de Campos (Orientadora)</w:t>
       </w:r>
     </w:p>
     <w:p>
@@ -85,13 +107,35 @@
         <w:rPr>
           <w:rFonts w:ascii="Arial" w:hAnsi="Arial" w:cs="Arial"/>
         </w:rPr>
-        <w:t xml:space="preserve">Colégio Técnico de Campinas – UNICAMP, Campinas – </w:t>
-      </w:r>
-      <w:r>
-        <w:rPr>
-          <w:rFonts w:ascii="Arial" w:hAnsi="Arial" w:cs="Arial"/>
-        </w:rPr>
-        <w:t>SP</w:t>
+        <w:t xml:space="preserve">Márcia Maria </w:t>
+      </w:r>
+      <w:proofErr w:type="spellStart"/>
+      <w:r>
+        <w:rPr>
+          <w:rFonts w:ascii="Arial" w:hAnsi="Arial" w:cs="Arial"/>
+        </w:rPr>
+        <w:t>Tognetti</w:t>
+      </w:r>
+      <w:proofErr w:type="spellEnd"/>
+      <w:r>
+        <w:rPr>
+          <w:rFonts w:ascii="Arial" w:hAnsi="Arial" w:cs="Arial"/>
+        </w:rPr>
+        <w:t xml:space="preserve"> Corrêa (</w:t>
+      </w:r>
+      <w:proofErr w:type="spellStart"/>
+      <w:r>
+        <w:rPr>
+          <w:rFonts w:ascii="Arial" w:hAnsi="Arial" w:cs="Arial"/>
+        </w:rPr>
+        <w:t>Coorientadora</w:t>
+      </w:r>
+      <w:proofErr w:type="spellEnd"/>
+      <w:r>
+        <w:rPr>
+          <w:rFonts w:ascii="Arial" w:hAnsi="Arial" w:cs="Arial"/>
+        </w:rPr>
+        <w:t>)</w:t>
       </w:r>
     </w:p>
     <w:p>
@@ -105,8 +149,16 @@
         <w:rPr>
           <w:rFonts w:ascii="Arial" w:hAnsi="Arial" w:cs="Arial"/>
         </w:rPr>
-        <w:t>Ciências Humanas – 608 Educação</w:t>
-      </w:r>
+        <w:t xml:space="preserve">Colégio Técnico de Campinas – UNICAMP, Campinas – </w:t>
+      </w:r>
+      <w:proofErr w:type="gramStart"/>
+      <w:r>
+        <w:rPr>
+          <w:rFonts w:ascii="Arial" w:hAnsi="Arial" w:cs="Arial"/>
+        </w:rPr>
+        <w:t>SP</w:t>
+      </w:r>
+      <w:proofErr w:type="gramEnd"/>
     </w:p>
     <w:p>
       <w:pPr>
@@ -116,127 +168,141 @@
           <w:rFonts w:ascii="Arial" w:hAnsi="Arial" w:cs="Arial"/>
         </w:rPr>
       </w:pPr>
-      <w:r>
-        <w:rPr>
-          <w:rFonts w:ascii="Arial" w:hAnsi="Arial" w:cs="Arial"/>
-        </w:rPr>
-        <w:t>Atualmente, a visão de que pessoas que possuem algum tipo de deficiência</w:t>
-      </w:r>
-      <w:r>
-        <w:rPr>
-          <w:rFonts w:ascii="Arial" w:hAnsi="Arial" w:cs="Arial"/>
-        </w:rPr>
-        <w:t xml:space="preserve"> são</w:t>
-      </w:r>
-      <w:r>
-        <w:rPr>
-          <w:rFonts w:ascii="Arial" w:hAnsi="Arial" w:cs="Arial"/>
-        </w:rPr>
-        <w:t xml:space="preserve"> inválidas é muito difundido na nossa sociedade, o </w:t>
-      </w:r>
-      <w:r>
-        <w:rPr>
-          <w:rFonts w:ascii="Arial" w:hAnsi="Arial" w:cs="Arial"/>
-        </w:rPr>
-        <w:t>“LUDIT”</w:t>
-      </w:r>
-      <w:r>
-        <w:rPr>
-          <w:rFonts w:ascii="Arial" w:hAnsi="Arial" w:cs="Arial"/>
-        </w:rPr>
-        <w:t xml:space="preserve"> surge </w:t>
-      </w:r>
-      <w:r>
-        <w:rPr>
-          <w:rFonts w:ascii="Arial" w:hAnsi="Arial" w:cs="Arial"/>
-        </w:rPr>
-        <w:t>com o</w:t>
-      </w:r>
-      <w:r>
-        <w:rPr>
-          <w:rFonts w:ascii="Arial" w:hAnsi="Arial" w:cs="Arial"/>
-        </w:rPr>
-        <w:t xml:space="preserve"> </w:t>
-      </w:r>
-      <w:r>
-        <w:rPr>
-          <w:rFonts w:ascii="Arial" w:hAnsi="Arial" w:cs="Arial"/>
-        </w:rPr>
-        <w:t>objetivo</w:t>
-      </w:r>
-      <w:r>
-        <w:rPr>
-          <w:rFonts w:ascii="Arial" w:hAnsi="Arial" w:cs="Arial"/>
-        </w:rPr>
-        <w:t xml:space="preserve"> de acabar com </w:t>
-      </w:r>
-      <w:r>
-        <w:rPr>
-          <w:rFonts w:ascii="Arial" w:hAnsi="Arial" w:cs="Arial"/>
-        </w:rPr>
-        <w:t xml:space="preserve">esse pensamento </w:t>
-      </w:r>
-      <w:r>
-        <w:rPr>
-          <w:rFonts w:ascii="Arial" w:hAnsi="Arial" w:cs="Arial"/>
-        </w:rPr>
-        <w:t>e</w:t>
-      </w:r>
-      <w:r>
-        <w:rPr>
-          <w:rFonts w:ascii="Arial" w:hAnsi="Arial" w:cs="Arial"/>
-        </w:rPr>
-        <w:t xml:space="preserve"> </w:t>
-      </w:r>
-      <w:r>
-        <w:rPr>
-          <w:rFonts w:ascii="Arial" w:hAnsi="Arial" w:cs="Arial"/>
-        </w:rPr>
-        <w:t>auxiliar crianças que se encontrem nessa situação</w:t>
-      </w:r>
-      <w:r>
-        <w:rPr>
-          <w:rFonts w:ascii="Arial" w:hAnsi="Arial" w:cs="Arial"/>
-        </w:rPr>
-        <w:t xml:space="preserve">, </w:t>
-      </w:r>
-      <w:r>
-        <w:rPr>
-          <w:rFonts w:ascii="Arial" w:hAnsi="Arial" w:cs="Arial"/>
-        </w:rPr>
-        <w:t xml:space="preserve">aprimorando </w:t>
-      </w:r>
-      <w:r>
-        <w:rPr>
-          <w:rFonts w:ascii="Arial" w:hAnsi="Arial" w:cs="Arial"/>
-        </w:rPr>
-        <w:t>suas habilidades de memória, raciocínio, lógica, matemática, alfabetização e de inteligência emocional</w:t>
-      </w:r>
-      <w:r>
-        <w:rPr>
-          <w:rFonts w:ascii="Arial" w:hAnsi="Arial" w:cs="Arial"/>
-        </w:rPr>
-        <w:t>. Através de um ambiente lúdico e interativo as crianças deficientes conseguem aprender</w:t>
-      </w:r>
-      <w:r>
-        <w:rPr>
-          <w:rFonts w:ascii="Arial" w:hAnsi="Arial" w:cs="Arial"/>
-        </w:rPr>
-        <w:t xml:space="preserve"> de maneira divertida e funcional. Pensando na inclusão dessas pessoas na sociedade</w:t>
-      </w:r>
-      <w:r>
-        <w:rPr>
-          <w:rFonts w:ascii="Arial" w:hAnsi="Arial" w:cs="Arial"/>
-        </w:rPr>
-        <w:t>,</w:t>
-      </w:r>
       <w:bookmarkStart w:id="0" w:name="_GoBack"/>
       <w:bookmarkEnd w:id="0"/>
       <w:r>
         <w:rPr>
           <w:rFonts w:ascii="Arial" w:hAnsi="Arial" w:cs="Arial"/>
         </w:rPr>
-        <w:t xml:space="preserve"> o aplicativo em conjunto com o Arduino </w:t>
+        <w:t>Atualmente, a visão de que pessoas que possuem algum tipo de deficiência</w:t>
+      </w:r>
+      <w:r>
+        <w:rPr>
+          <w:rFonts w:ascii="Arial" w:hAnsi="Arial" w:cs="Arial"/>
+        </w:rPr>
+        <w:t xml:space="preserve"> são</w:t>
+      </w:r>
+      <w:r>
+        <w:rPr>
+          <w:rFonts w:ascii="Arial" w:hAnsi="Arial" w:cs="Arial"/>
+        </w:rPr>
+        <w:t xml:space="preserve"> inválidas é muito difundido na nossa sociedade, o </w:t>
+      </w:r>
+      <w:r>
+        <w:rPr>
+          <w:rFonts w:ascii="Arial" w:hAnsi="Arial" w:cs="Arial"/>
+        </w:rPr>
+        <w:t>“LUDIT”</w:t>
+      </w:r>
+      <w:r>
+        <w:rPr>
+          <w:rFonts w:ascii="Arial" w:hAnsi="Arial" w:cs="Arial"/>
+        </w:rPr>
+        <w:t xml:space="preserve"> surge </w:t>
+      </w:r>
+      <w:r>
+        <w:rPr>
+          <w:rFonts w:ascii="Arial" w:hAnsi="Arial" w:cs="Arial"/>
+        </w:rPr>
+        <w:t>com o</w:t>
+      </w:r>
+      <w:r>
+        <w:rPr>
+          <w:rFonts w:ascii="Arial" w:hAnsi="Arial" w:cs="Arial"/>
+        </w:rPr>
+        <w:t xml:space="preserve"> </w:t>
+      </w:r>
+      <w:r>
+        <w:rPr>
+          <w:rFonts w:ascii="Arial" w:hAnsi="Arial" w:cs="Arial"/>
+        </w:rPr>
+        <w:t>objetivo</w:t>
+      </w:r>
+      <w:r>
+        <w:rPr>
+          <w:rFonts w:ascii="Arial" w:hAnsi="Arial" w:cs="Arial"/>
+        </w:rPr>
+        <w:t xml:space="preserve"> de acabar com </w:t>
+      </w:r>
+      <w:r>
+        <w:rPr>
+          <w:rFonts w:ascii="Arial" w:hAnsi="Arial" w:cs="Arial"/>
+        </w:rPr>
+        <w:t xml:space="preserve">esse pensamento </w:t>
+      </w:r>
+      <w:r>
+        <w:rPr>
+          <w:rFonts w:ascii="Arial" w:hAnsi="Arial" w:cs="Arial"/>
+        </w:rPr>
+        <w:t>e</w:t>
+      </w:r>
+      <w:r>
+        <w:rPr>
+          <w:rFonts w:ascii="Arial" w:hAnsi="Arial" w:cs="Arial"/>
+        </w:rPr>
+        <w:t xml:space="preserve"> </w:t>
+      </w:r>
+      <w:r>
+        <w:rPr>
+          <w:rFonts w:ascii="Arial" w:hAnsi="Arial" w:cs="Arial"/>
+        </w:rPr>
+        <w:t>auxiliar crianças que se encontrem nessa situação</w:t>
+      </w:r>
+      <w:r>
+        <w:rPr>
+          <w:rFonts w:ascii="Arial" w:hAnsi="Arial" w:cs="Arial"/>
+        </w:rPr>
+        <w:t xml:space="preserve">, </w:t>
+      </w:r>
+      <w:r>
+        <w:rPr>
+          <w:rFonts w:ascii="Arial" w:hAnsi="Arial" w:cs="Arial"/>
+        </w:rPr>
+        <w:t xml:space="preserve">aprimorando </w:t>
+      </w:r>
+      <w:r>
+        <w:rPr>
+          <w:rFonts w:ascii="Arial" w:hAnsi="Arial" w:cs="Arial"/>
+        </w:rPr>
+        <w:t>suas habilidades de memória, raciocínio, lógica, matemática, alfabetização e de inteligência emocional</w:t>
+      </w:r>
+      <w:r>
+        <w:rPr>
+          <w:rFonts w:ascii="Arial" w:hAnsi="Arial" w:cs="Arial"/>
+        </w:rPr>
+        <w:t>. Através de um ambiente lúdico e interativo as crianças deficientes conseguem aprender</w:t>
+      </w:r>
+      <w:r>
+        <w:rPr>
+          <w:rFonts w:ascii="Arial" w:hAnsi="Arial" w:cs="Arial"/>
+        </w:rPr>
+        <w:t xml:space="preserve"> de maneira divertida e funcional. Pensando na inclusão dessas pessoas na sociedade</w:t>
+      </w:r>
+      <w:r>
+        <w:rPr>
+          <w:rFonts w:ascii="Arial" w:hAnsi="Arial" w:cs="Arial"/>
+        </w:rPr>
+        <w:t>,</w:t>
+      </w:r>
+      <w:r>
+        <w:rPr>
+          <w:rFonts w:ascii="Arial" w:hAnsi="Arial" w:cs="Arial"/>
+        </w:rPr>
+        <w:t xml:space="preserve"> o aplicativo em conjunto com o </w:t>
+      </w:r>
+      <w:proofErr w:type="spellStart"/>
+      <w:r>
+        <w:rPr>
+          <w:rFonts w:ascii="Arial" w:hAnsi="Arial" w:cs="Arial"/>
+        </w:rPr>
+        <w:t>Arduino</w:t>
+      </w:r>
+      <w:proofErr w:type="spellEnd"/>
+      <w:r>
+        <w:rPr>
+          <w:rFonts w:ascii="Arial" w:hAnsi="Arial" w:cs="Arial"/>
+        </w:rPr>
+        <w:t xml:space="preserve"> </w:t>
       </w:r>
       <w:r>
         <w:rPr>

</xml_diff>